<commit_message>
beyond-final: remove redundant makeStyles import
</commit_message>
<xml_diff>
--- a/public/my-cv.docx
+++ b/public/my-cv.docx
@@ -491,145 +491,49 @@
           <w:sz w:val="28"/>
           <w:szCs w:val="28"/>
         </w:rPr>
-        <w:t>August</w:t>
-      </w:r>
-      <w:r>
-        <w:rPr>
-          <w:rFonts w:ascii="Times New Roman" w:hAnsi="Times New Roman" w:cs="Times New Roman"/>
-          <w:sz w:val="28"/>
-          <w:szCs w:val="28"/>
-        </w:rPr>
-        <w:t xml:space="preserve"> </w:t>
-      </w:r>
-      <w:r>
-        <w:rPr>
-          <w:rFonts w:ascii="Times New Roman" w:hAnsi="Times New Roman" w:cs="Times New Roman"/>
-          <w:sz w:val="28"/>
-          <w:szCs w:val="28"/>
-        </w:rPr>
-        <w:t>2020</w:t>
-      </w:r>
-      <w:r>
-        <w:rPr>
-          <w:rFonts w:ascii="Times New Roman" w:hAnsi="Times New Roman" w:cs="Times New Roman"/>
-          <w:sz w:val="28"/>
-          <w:szCs w:val="28"/>
-        </w:rPr>
-        <w:t xml:space="preserve"> to date: </w:t>
-      </w:r>
-      <w:r>
-        <w:rPr>
-          <w:rFonts w:ascii="Times New Roman" w:hAnsi="Times New Roman" w:cs="Times New Roman"/>
-          <w:sz w:val="28"/>
-          <w:szCs w:val="28"/>
-        </w:rPr>
-        <w:t>Iconic King</w:t>
-      </w:r>
-    </w:p>
-    <w:p>
-      <w:pPr>
-        <w:rPr>
-          <w:rFonts w:ascii="Times New Roman" w:hAnsi="Times New Roman" w:cs="Times New Roman"/>
-          <w:sz w:val="28"/>
-          <w:szCs w:val="28"/>
-        </w:rPr>
-      </w:pPr>
-      <w:r>
-        <w:rPr>
-          <w:rFonts w:ascii="Times New Roman" w:hAnsi="Times New Roman" w:cs="Times New Roman"/>
-          <w:sz w:val="28"/>
-          <w:szCs w:val="28"/>
-        </w:rPr>
-        <w:t xml:space="preserve">                       </w:t>
-      </w:r>
-      <w:r>
-        <w:rPr>
-          <w:rFonts w:ascii="Times New Roman" w:hAnsi="Times New Roman" w:cs="Times New Roman"/>
-          <w:sz w:val="28"/>
-          <w:szCs w:val="28"/>
-        </w:rPr>
-        <w:t>Software Developer (Backend Developer, GCP)</w:t>
-      </w:r>
-    </w:p>
-    <w:p>
-      <w:pPr>
-        <w:rPr>
-          <w:rFonts w:ascii="Times New Roman" w:hAnsi="Times New Roman" w:cs="Times New Roman"/>
-          <w:sz w:val="28"/>
-          <w:szCs w:val="28"/>
-        </w:rPr>
-      </w:pPr>
-      <w:r>
-        <w:rPr>
-          <w:rFonts w:ascii="Times New Roman" w:hAnsi="Times New Roman" w:cs="Times New Roman"/>
-          <w:sz w:val="28"/>
-          <w:szCs w:val="28"/>
-        </w:rPr>
-        <w:t>September</w:t>
-      </w:r>
-      <w:r>
-        <w:rPr>
-          <w:rFonts w:ascii="Times New Roman" w:hAnsi="Times New Roman" w:cs="Times New Roman"/>
-          <w:sz w:val="28"/>
-          <w:szCs w:val="28"/>
-        </w:rPr>
-        <w:t xml:space="preserve"> </w:t>
-      </w:r>
-      <w:r>
-        <w:rPr>
-          <w:rFonts w:ascii="Times New Roman" w:hAnsi="Times New Roman" w:cs="Times New Roman"/>
-          <w:sz w:val="28"/>
-          <w:szCs w:val="28"/>
-        </w:rPr>
-        <w:t>2019</w:t>
-      </w:r>
-      <w:r>
-        <w:rPr>
-          <w:rFonts w:ascii="Times New Roman" w:hAnsi="Times New Roman" w:cs="Times New Roman"/>
-          <w:sz w:val="28"/>
-          <w:szCs w:val="28"/>
-        </w:rPr>
-        <w:t xml:space="preserve"> – </w:t>
-      </w:r>
-      <w:r>
-        <w:rPr>
-          <w:rFonts w:ascii="Times New Roman" w:hAnsi="Times New Roman" w:cs="Times New Roman"/>
-          <w:sz w:val="28"/>
-          <w:szCs w:val="28"/>
-        </w:rPr>
-        <w:t>December</w:t>
-      </w:r>
-      <w:r>
-        <w:rPr>
-          <w:rFonts w:ascii="Times New Roman" w:hAnsi="Times New Roman" w:cs="Times New Roman"/>
-          <w:sz w:val="28"/>
-          <w:szCs w:val="28"/>
-        </w:rPr>
-        <w:t xml:space="preserve"> </w:t>
-      </w:r>
-      <w:r>
-        <w:rPr>
-          <w:rFonts w:ascii="Times New Roman" w:hAnsi="Times New Roman" w:cs="Times New Roman"/>
-          <w:sz w:val="28"/>
-          <w:szCs w:val="28"/>
-        </w:rPr>
-        <w:t>2019</w:t>
-      </w:r>
-      <w:r>
-        <w:rPr>
-          <w:rFonts w:ascii="Times New Roman" w:hAnsi="Times New Roman" w:cs="Times New Roman"/>
-          <w:sz w:val="28"/>
-          <w:szCs w:val="28"/>
-        </w:rPr>
-        <w:t xml:space="preserve">: </w:t>
-      </w:r>
-      <w:r>
-        <w:rPr>
-          <w:rFonts w:ascii="Times New Roman" w:hAnsi="Times New Roman" w:cs="Times New Roman"/>
-          <w:sz w:val="28"/>
-          <w:szCs w:val="28"/>
-        </w:rPr>
-        <w:t>Aura Safira Consulting</w:t>
+        <w:t>August 2020 to date: Iconic King</w:t>
+      </w:r>
+    </w:p>
+    <w:p>
+      <w:pPr>
+        <w:rPr>
+          <w:rFonts w:ascii="Times New Roman" w:hAnsi="Times New Roman" w:cs="Times New Roman"/>
+          <w:sz w:val="28"/>
+          <w:szCs w:val="28"/>
+        </w:rPr>
+      </w:pPr>
+      <w:r>
+        <w:rPr>
+          <w:rFonts w:ascii="Times New Roman" w:hAnsi="Times New Roman" w:cs="Times New Roman"/>
+          <w:sz w:val="28"/>
+          <w:szCs w:val="28"/>
+        </w:rPr>
+        <w:t xml:space="preserve">                       Software Developer (Backend Developer, GCP)</w:t>
+      </w:r>
+      <w:r>
+        <w:rPr>
+          <w:rFonts w:ascii="Times New Roman" w:hAnsi="Times New Roman" w:cs="Times New Roman"/>
+          <w:sz w:val="28"/>
+          <w:szCs w:val="28"/>
+        </w:rPr>
+        <w:t>, part-time</w:t>
+      </w:r>
+    </w:p>
+    <w:p>
+      <w:pPr>
+        <w:rPr>
+          <w:rFonts w:ascii="Times New Roman" w:hAnsi="Times New Roman" w:cs="Times New Roman"/>
+          <w:sz w:val="28"/>
+          <w:szCs w:val="28"/>
+        </w:rPr>
+      </w:pPr>
+      <w:r>
+        <w:rPr>
+          <w:rFonts w:ascii="Times New Roman" w:hAnsi="Times New Roman" w:cs="Times New Roman"/>
+          <w:sz w:val="28"/>
+          <w:szCs w:val="28"/>
+        </w:rPr>
+        <w:t>September 2019 – December 2019: Aura Safira Consulting</w:t>
       </w:r>
     </w:p>
     <w:p>
@@ -655,15 +559,7 @@
           <w:szCs w:val="28"/>
         </w:rPr>
         <w:tab/>
-        <w:t xml:space="preserve">  </w:t>
-      </w:r>
-      <w:r>
-        <w:rPr>
-          <w:rFonts w:ascii="Times New Roman" w:hAnsi="Times New Roman" w:cs="Times New Roman"/>
-          <w:sz w:val="28"/>
-          <w:szCs w:val="28"/>
-        </w:rPr>
-        <w:t>Software Developer Intern</w:t>
+        <w:t xml:space="preserve">  Software Developer Intern</w:t>
       </w:r>
     </w:p>
     <w:p>
@@ -1115,7 +1011,15 @@
           <w:sz w:val="28"/>
           <w:szCs w:val="28"/>
         </w:rPr>
-        <w:t>Formerly an active chess player nationally, ranked top 100 nationally by FIDE (World Chess Organization).</w:t>
+        <w:t>A</w:t>
+      </w:r>
+      <w:r>
+        <w:rPr>
+          <w:rFonts w:ascii="Times New Roman" w:hAnsi="Times New Roman" w:cs="Times New Roman"/>
+          <w:sz w:val="28"/>
+          <w:szCs w:val="28"/>
+        </w:rPr>
+        <w:t>ctive chess player nationally, ranked top 100 nationally by FIDE (World Chess Organization).</w:t>
       </w:r>
     </w:p>
     <w:p>
@@ -1307,15 +1211,7 @@
           <w:sz w:val="28"/>
           <w:szCs w:val="28"/>
         </w:rPr>
-        <w:t>07</w:t>
-      </w:r>
-      <w:r>
-        <w:rPr>
-          <w:rFonts w:ascii="Times New Roman" w:hAnsi="Times New Roman" w:cs="Times New Roman"/>
-          <w:sz w:val="28"/>
-          <w:szCs w:val="28"/>
-        </w:rPr>
-        <w:t>21575442</w:t>
+        <w:t>0721575442</w:t>
       </w:r>
     </w:p>
     <w:p>

</xml_diff>